<commit_message>
resume and skills changed
</commit_message>
<xml_diff>
--- a/src/assets/resume/Resume_Vivek_Bhat.docx
+++ b/src/assets/resume/Resume_Vivek_Bhat.docx
@@ -193,13 +193,19 @@
           <w:szCs w:val="20"/>
         </w:rPr>
         <w:sectPr>
+          <w:headerReference w:type="even" r:id="rId11"/>
+          <w:headerReference w:type="default" r:id="rId12"/>
+          <w:footerReference w:type="even" r:id="rId13"/>
+          <w:footerReference w:type="default" r:id="rId14"/>
+          <w:headerReference w:type="first" r:id="rId15"/>
+          <w:footerReference w:type="first" r:id="rId16"/>
           <w:type w:val="continuous"/>
           <w:pgSz w:w="11910" w:h="16840"/>
           <w:pgMar w:top="520" w:right="570" w:bottom="630" w:left="540" w:header="250" w:footer="720" w:gutter="0"/>
           <w:cols w:num="2" w:space="720"/>
         </w:sectPr>
       </w:pPr>
-      <w:hyperlink r:id="rId11" w:history="1">
+      <w:hyperlink r:id="rId17" w:history="1">
         <w:r>
           <w:rPr>
             <w:sz w:val="20"/>
@@ -312,48 +318,21 @@
     <w:p>
       <w:pPr>
         <w:jc w:val="both"/>
-        <w:rPr>
-          <w:b/>
-        </w:rPr>
-      </w:pPr>
-      <w:r>
-        <w:t xml:space="preserve">AWS </w:t>
-      </w:r>
-      <w:r>
-        <w:t>Certified Developer and Solutions Architect</w:t>
-      </w:r>
-      <w:r>
-        <w:t xml:space="preserve"> </w:t>
-      </w:r>
-      <w:r>
-        <w:t xml:space="preserve">with experience designing, developing and deploying </w:t>
-      </w:r>
-      <w:r>
-        <w:t xml:space="preserve">AI and Big Data </w:t>
+      </w:pPr>
+      <w:r>
+        <w:t>E</w:t>
+      </w:r>
+      <w:r>
+        <w:t>xperience</w:t>
+      </w:r>
+      <w:r>
+        <w:t xml:space="preserve">d engineer, avid clean coder, adept at rapid prototyping, designing, developing and deploying AI and Big Data </w:t>
       </w:r>
       <w:r>
         <w:t xml:space="preserve">solutions </w:t>
       </w:r>
       <w:r>
-        <w:t>in an Agile environment</w:t>
-      </w:r>
-      <w:r>
-        <w:t>.</w:t>
-      </w:r>
-      <w:r>
-        <w:t xml:space="preserve"> Avid clean coder and a</w:t>
-      </w:r>
-      <w:r>
-        <w:t>dept at rapid prototyping for fast turnaround times in</w:t>
-      </w:r>
-      <w:r>
-        <w:t xml:space="preserve"> POCs</w:t>
-      </w:r>
-      <w:r>
-        <w:rPr>
-          <w:b/>
-        </w:rPr>
-        <w:t>.</w:t>
+        <w:t>in an Agile environment.</w:t>
       </w:r>
     </w:p>
     <w:p>
@@ -378,275 +357,154 @@
           <w:sz w:val="24"/>
           <w:szCs w:val="24"/>
         </w:rPr>
-        <w:t>Education</w:t>
-      </w:r>
-    </w:p>
-    <w:p>
-      <w:pPr>
-        <w:tabs>
-          <w:tab w:val="left" w:pos="326"/>
-        </w:tabs>
+        <w:t>Core Technical Competencies</w:t>
+      </w:r>
+    </w:p>
+    <w:p>
+      <w:pPr>
+        <w:pStyle w:val="ListParagraph"/>
+        <w:spacing w:before="0"/>
+        <w:ind w:left="2160" w:hanging="2160"/>
+        <w:jc w:val="both"/>
+      </w:pPr>
+      <w:r>
         <w:rPr>
           <w:b/>
         </w:rPr>
-        <w:sectPr>
-          <w:type w:val="continuous"/>
-          <w:pgSz w:w="11910" w:h="16840"/>
-          <w:pgMar w:top="540" w:right="570" w:bottom="630" w:left="540" w:header="250" w:footer="720" w:gutter="0"/>
-          <w:cols w:space="720"/>
-        </w:sectPr>
-      </w:pPr>
-    </w:p>
-    <w:p>
-      <w:pPr>
-        <w:tabs>
-          <w:tab w:val="left" w:pos="326"/>
-        </w:tabs>
+        <w:t>P</w:t>
+      </w:r>
+      <w:r>
         <w:rPr>
           <w:b/>
         </w:rPr>
-      </w:pPr>
+        <w:t>rogramming</w:t>
+      </w:r>
       <w:r>
         <w:rPr>
           <w:b/>
         </w:rPr>
-        <w:t>North Carolina</w:t>
-      </w:r>
+        <w:tab/>
+      </w:r>
+      <w:r>
+        <w:t>Java</w:t>
+      </w:r>
+      <w:r>
+        <w:t>, Java</w:t>
+      </w:r>
+      <w:r>
+        <w:t xml:space="preserve">Script, </w:t>
+      </w:r>
+      <w:r>
+        <w:t xml:space="preserve">TypeScript, Angular, </w:t>
+      </w:r>
+      <w:r>
+        <w:t xml:space="preserve">Python, </w:t>
+      </w:r>
+      <w:r>
+        <w:t>Flask</w:t>
+      </w:r>
+      <w:r>
+        <w:t>,</w:t>
+      </w:r>
+      <w:r>
+        <w:t xml:space="preserve"> Ansible,</w:t>
+      </w:r>
+      <w:r>
+        <w:t xml:space="preserve"> NodeJS, </w:t>
+      </w:r>
+      <w:r>
+        <w:t>SQL</w:t>
+      </w:r>
+    </w:p>
+    <w:p>
+      <w:pPr>
+        <w:pStyle w:val="ListParagraph"/>
+        <w:spacing w:before="0"/>
+        <w:ind w:left="2160" w:hanging="2160"/>
+        <w:jc w:val="both"/>
+      </w:pPr>
       <w:r>
         <w:rPr>
           <w:b/>
-          <w:spacing w:val="-9"/>
-        </w:rPr>
+        </w:rPr>
+        <w:t>T</w:t>
+      </w:r>
+      <w:r>
+        <w:rPr>
+          <w:b/>
+        </w:rPr>
+        <w:t>ools &amp; Utilities</w:t>
+      </w:r>
+      <w:r>
+        <w:rPr>
+          <w:b/>
+        </w:rPr>
+        <w:tab/>
+      </w:r>
+      <w:r>
+        <w:t>AWS</w:t>
+      </w:r>
+      <w:r>
+        <w:t>, Azure</w:t>
+      </w:r>
+      <w:r>
+        <w:t>,</w:t>
+      </w:r>
+      <w:r>
         <w:t xml:space="preserve"> </w:t>
       </w:r>
       <w:r>
+        <w:t xml:space="preserve">Spring Boot, </w:t>
+      </w:r>
+      <w:r>
+        <w:t xml:space="preserve">Rally, </w:t>
+      </w:r>
+      <w:r>
+        <w:t xml:space="preserve">Git, </w:t>
+      </w:r>
+      <w:r>
+        <w:t>Docker</w:t>
+      </w:r>
+      <w:r>
+        <w:t>, Elasticsearch, Logstash, Kibana, Maven</w:t>
+      </w:r>
+    </w:p>
+    <w:p>
+      <w:pPr>
+        <w:pStyle w:val="ListParagraph"/>
+        <w:spacing w:before="0"/>
+        <w:ind w:left="0" w:firstLine="0"/>
+        <w:jc w:val="both"/>
+        <w:rPr>
+          <w:rFonts w:ascii="Symbol"/>
+        </w:rPr>
+      </w:pPr>
+      <w:r>
         <w:rPr>
           <w:b/>
         </w:rPr>
-        <w:t>State</w:t>
+        <w:t>O</w:t>
       </w:r>
       <w:r>
         <w:rPr>
           <w:b/>
-          <w:spacing w:val="-5"/>
-        </w:rPr>
-        <w:t xml:space="preserve"> </w:t>
+        </w:rPr>
+        <w:t>perating Systems</w:t>
       </w:r>
       <w:r>
         <w:rPr>
           <w:b/>
         </w:rPr>
-        <w:t>University, Raleigh,</w:t>
-      </w:r>
-      <w:r>
-        <w:rPr>
-          <w:b/>
-          <w:spacing w:val="-8"/>
-        </w:rPr>
-        <w:t xml:space="preserve"> </w:t>
-      </w:r>
-      <w:r>
-        <w:rPr>
-          <w:b/>
-        </w:rPr>
-        <w:t>NC, USA</w:t>
-      </w:r>
-    </w:p>
-    <w:p>
-      <w:pPr>
-        <w:tabs>
-          <w:tab w:val="left" w:pos="326"/>
-        </w:tabs>
-        <w:jc w:val="right"/>
-        <w:rPr>
-          <w:rFonts w:ascii="Symbol"/>
-          <w:b/>
-        </w:rPr>
-      </w:pPr>
-      <w:r>
-        <w:rPr>
-          <w:b/>
-        </w:rPr>
-        <w:tab/>
-      </w:r>
-      <w:r>
-        <w:rPr>
-          <w:b/>
-        </w:rPr>
-        <w:t>August 2016 – December 2017</w:t>
-      </w:r>
-    </w:p>
-    <w:p>
-      <w:pPr>
-        <w:tabs>
-          <w:tab w:val="left" w:pos="326"/>
-        </w:tabs>
-        <w:jc w:val="right"/>
-        <w:sectPr>
-          <w:type w:val="continuous"/>
-          <w:pgSz w:w="11910" w:h="16840"/>
-          <w:pgMar w:top="540" w:right="570" w:bottom="630" w:left="540" w:header="250" w:footer="720" w:gutter="0"/>
-          <w:cols w:num="2" w:space="720"/>
-        </w:sectPr>
-      </w:pPr>
-    </w:p>
-    <w:p>
-      <w:pPr>
-        <w:tabs>
-          <w:tab w:val="left" w:pos="326"/>
-        </w:tabs>
-        <w:rPr>
-          <w:rFonts w:ascii="Symbol"/>
-          <w:b/>
-        </w:rPr>
-      </w:pPr>
-      <w:r>
-        <w:t>MS in Computer Science</w:t>
-      </w:r>
-      <w:r>
-        <w:tab/>
-      </w:r>
-      <w:r>
-        <w:tab/>
-      </w:r>
-      <w:r>
-        <w:tab/>
-      </w:r>
-      <w:r>
-        <w:tab/>
-      </w:r>
-      <w:r>
-        <w:tab/>
-      </w:r>
-      <w:r>
-        <w:tab/>
-      </w:r>
-      <w:r>
-        <w:tab/>
-      </w:r>
-      <w:r>
-        <w:tab/>
-        <w:t xml:space="preserve"> </w:t>
-      </w:r>
-    </w:p>
-    <w:p>
-      <w:pPr>
-        <w:spacing w:before="60"/>
-        <w:rPr>
-          <w:b/>
-        </w:rPr>
-        <w:sectPr>
-          <w:type w:val="continuous"/>
-          <w:pgSz w:w="11910" w:h="16840"/>
-          <w:pgMar w:top="540" w:right="570" w:bottom="630" w:left="540" w:header="250" w:footer="720" w:gutter="0"/>
-          <w:cols w:space="720"/>
-        </w:sectPr>
-      </w:pPr>
-    </w:p>
-    <w:p>
-      <w:pPr>
-        <w:spacing w:before="60"/>
-        <w:rPr>
-          <w:b/>
-        </w:rPr>
-      </w:pPr>
-      <w:r>
-        <w:rPr>
-          <w:b/>
-        </w:rPr>
-        <w:t>Jamia</w:t>
-      </w:r>
-      <w:r>
-        <w:rPr>
-          <w:b/>
-          <w:spacing w:val="-3"/>
-        </w:rPr>
-        <w:t xml:space="preserve"> </w:t>
-      </w:r>
-      <w:proofErr w:type="spellStart"/>
-      <w:r>
-        <w:rPr>
-          <w:b/>
-        </w:rPr>
-        <w:t>Millia</w:t>
-      </w:r>
-      <w:proofErr w:type="spellEnd"/>
-      <w:r>
-        <w:rPr>
-          <w:b/>
-          <w:spacing w:val="-1"/>
-        </w:rPr>
-        <w:t xml:space="preserve"> </w:t>
-      </w:r>
-      <w:r>
-        <w:rPr>
-          <w:b/>
-        </w:rPr>
-        <w:t>University, New Delhi,</w:t>
-      </w:r>
-      <w:r>
-        <w:rPr>
-          <w:b/>
-          <w:spacing w:val="-3"/>
-        </w:rPr>
-        <w:t xml:space="preserve"> </w:t>
-      </w:r>
-      <w:r>
-        <w:rPr>
-          <w:b/>
-        </w:rPr>
-        <w:t>India</w:t>
-      </w:r>
-    </w:p>
-    <w:p>
-      <w:pPr>
-        <w:jc w:val="right"/>
-        <w:rPr>
-          <w:b/>
-        </w:rPr>
-      </w:pPr>
-      <w:r>
-        <w:rPr>
-          <w:b/>
-        </w:rPr>
-        <w:t>June 2012 – July 2016</w:t>
-      </w:r>
-    </w:p>
-    <w:p>
-      <w:pPr>
-        <w:spacing w:before="60"/>
-        <w:rPr>
-          <w:b/>
-        </w:rPr>
-        <w:sectPr>
-          <w:type w:val="continuous"/>
-          <w:pgSz w:w="11910" w:h="16840"/>
-          <w:pgMar w:top="540" w:right="570" w:bottom="630" w:left="540" w:header="250" w:footer="720" w:gutter="0"/>
-          <w:cols w:num="2" w:space="720"/>
-        </w:sectPr>
-      </w:pPr>
-    </w:p>
-    <w:p>
-      <w:pPr>
-        <w:rPr>
-          <w:b/>
-        </w:rPr>
-      </w:pPr>
-      <w:r>
-        <w:t>Bachelor of Technology in Electronics and Communication Engineering</w:t>
-      </w:r>
-      <w:r>
-        <w:tab/>
-      </w:r>
-      <w:r>
-        <w:tab/>
-      </w:r>
-      <w:r>
-        <w:tab/>
-      </w:r>
-      <w:r>
-        <w:tab/>
-        <w:t xml:space="preserve">   </w:t>
+        <w:tab/>
+      </w:r>
+      <w:r>
+        <w:t>Linux, Unix, Windows</w:t>
+      </w:r>
+      <w:r>
+        <w:t>, WSL</w:t>
+      </w:r>
+      <w:r>
+        <w:t>, Macintosh</w:t>
       </w:r>
     </w:p>
     <w:p>
@@ -671,181 +529,6 @@
           <w:sz w:val="24"/>
           <w:szCs w:val="24"/>
         </w:rPr>
-        <w:t>Core Technical Competencies</w:t>
-      </w:r>
-    </w:p>
-    <w:p>
-      <w:pPr>
-        <w:pStyle w:val="ListParagraph"/>
-        <w:spacing w:before="0"/>
-        <w:ind w:left="2160" w:hanging="2160"/>
-        <w:jc w:val="both"/>
-        <w:rPr>
-          <w:rFonts w:ascii="Symbol"/>
-        </w:rPr>
-      </w:pPr>
-      <w:r>
-        <w:rPr>
-          <w:b/>
-        </w:rPr>
-        <w:t>P</w:t>
-      </w:r>
-      <w:r>
-        <w:rPr>
-          <w:b/>
-        </w:rPr>
-        <w:t>rogramming</w:t>
-      </w:r>
-      <w:r>
-        <w:rPr>
-          <w:b/>
-        </w:rPr>
-        <w:tab/>
-      </w:r>
-      <w:r>
-        <w:t>Java</w:t>
-      </w:r>
-      <w:r>
-        <w:t>, Java</w:t>
-      </w:r>
-      <w:r>
-        <w:t xml:space="preserve">Script, </w:t>
-      </w:r>
-      <w:r>
-        <w:t xml:space="preserve">TypeScript, Angular, </w:t>
-      </w:r>
-      <w:r>
-        <w:t xml:space="preserve">Python, </w:t>
-      </w:r>
-      <w:r>
-        <w:t>Flask</w:t>
-      </w:r>
-      <w:r>
-        <w:t>,</w:t>
-      </w:r>
-      <w:r>
-        <w:t xml:space="preserve"> Ansible,</w:t>
-      </w:r>
-      <w:r>
-        <w:t xml:space="preserve"> NodeJS, </w:t>
-      </w:r>
-      <w:r>
-        <w:t>SQL</w:t>
-      </w:r>
-    </w:p>
-    <w:p>
-      <w:pPr>
-        <w:pStyle w:val="ListParagraph"/>
-        <w:spacing w:before="0"/>
-        <w:ind w:left="2160" w:hanging="2160"/>
-        <w:jc w:val="both"/>
-      </w:pPr>
-      <w:r>
-        <w:rPr>
-          <w:b/>
-        </w:rPr>
-        <w:t>T</w:t>
-      </w:r>
-      <w:r>
-        <w:rPr>
-          <w:b/>
-        </w:rPr>
-        <w:t>ools &amp; Utilities</w:t>
-      </w:r>
-      <w:r>
-        <w:rPr>
-          <w:b/>
-        </w:rPr>
-        <w:tab/>
-      </w:r>
-      <w:r>
-        <w:t>AWS</w:t>
-      </w:r>
-      <w:r>
-        <w:t>, Azure</w:t>
-      </w:r>
-      <w:r>
-        <w:t>,</w:t>
-      </w:r>
-      <w:r>
-        <w:t xml:space="preserve"> </w:t>
-      </w:r>
-      <w:r>
-        <w:t xml:space="preserve">Spring Boot, </w:t>
-      </w:r>
-      <w:r>
-        <w:t xml:space="preserve">Rally, </w:t>
-      </w:r>
-      <w:r>
-        <w:t xml:space="preserve">Git, </w:t>
-      </w:r>
-      <w:r>
-        <w:t>Docker</w:t>
-      </w:r>
-      <w:r>
-        <w:t>, Elasticsearch, Logstash, Kibana, Maven</w:t>
-      </w:r>
-    </w:p>
-    <w:p>
-      <w:pPr>
-        <w:pStyle w:val="ListParagraph"/>
-        <w:spacing w:before="0"/>
-        <w:ind w:left="0" w:firstLine="0"/>
-        <w:jc w:val="both"/>
-        <w:rPr>
-          <w:rFonts w:ascii="Symbol"/>
-        </w:rPr>
-      </w:pPr>
-      <w:r>
-        <w:rPr>
-          <w:b/>
-        </w:rPr>
-        <w:t>O</w:t>
-      </w:r>
-      <w:r>
-        <w:rPr>
-          <w:b/>
-        </w:rPr>
-        <w:t>perating Systems</w:t>
-      </w:r>
-      <w:r>
-        <w:rPr>
-          <w:b/>
-        </w:rPr>
-        <w:tab/>
-      </w:r>
-      <w:r>
-        <w:t>Linux, Unix, Windows</w:t>
-      </w:r>
-      <w:r>
-        <w:t>, WSL</w:t>
-      </w:r>
-      <w:r>
-        <w:t>, Macintosh</w:t>
-      </w:r>
-    </w:p>
-    <w:p>
-      <w:pPr>
-        <w:pBdr>
-          <w:bottom w:val="single" w:sz="6" w:space="1" w:color="auto"/>
-        </w:pBdr>
-        <w:spacing w:before="120"/>
-        <w:rPr>
-          <w:b/>
-          <w:bCs/>
-          <w:smallCaps/>
-          <w:sz w:val="24"/>
-          <w:szCs w:val="24"/>
-        </w:rPr>
-      </w:pPr>
-      <w:r>
-        <w:rPr>
-          <w:b/>
-          <w:bCs/>
-          <w:smallCaps/>
-          <w:sz w:val="24"/>
-          <w:szCs w:val="24"/>
-        </w:rPr>
         <w:t>Professional Experience</w:t>
       </w:r>
     </w:p>
@@ -963,7 +646,15 @@
           <w:sz w:val="22"/>
           <w:szCs w:val="22"/>
         </w:rPr>
-        <w:t>LTD Microservice Commons</w:t>
+        <w:t xml:space="preserve">Authentication </w:t>
+      </w:r>
+      <w:r>
+        <w:rPr>
+          <w:b w:val="0"/>
+          <w:sz w:val="22"/>
+          <w:szCs w:val="22"/>
+        </w:rPr>
+        <w:t>Microservice</w:t>
       </w:r>
       <w:r>
         <w:rPr>
@@ -1055,11 +746,6 @@
         <w:spacing w:before="0"/>
         <w:ind w:left="90"/>
         <w:jc w:val="both"/>
-        <w:rPr>
-          <w:b w:val="0"/>
-          <w:sz w:val="22"/>
-          <w:szCs w:val="22"/>
-        </w:rPr>
       </w:pPr>
       <w:r>
         <w:rPr>
@@ -1101,7 +787,7 @@
           <w:sz w:val="22"/>
           <w:szCs w:val="22"/>
         </w:rPr>
-        <w:t>Developer</w:t>
+        <w:t>Engineer</w:t>
       </w:r>
     </w:p>
     <w:p>
@@ -1231,7 +917,15 @@
           <w:sz w:val="22"/>
           <w:szCs w:val="22"/>
         </w:rPr>
-        <w:t xml:space="preserve">Refactored </w:t>
+        <w:t>Engineered</w:t>
+      </w:r>
+      <w:r>
+        <w:rPr>
+          <w:b w:val="0"/>
+          <w:sz w:val="22"/>
+          <w:szCs w:val="22"/>
+        </w:rPr>
+        <w:t xml:space="preserve"> </w:t>
       </w:r>
       <w:r>
         <w:rPr>
@@ -1263,39 +957,7 @@
           <w:sz w:val="22"/>
           <w:szCs w:val="22"/>
         </w:rPr>
-        <w:t xml:space="preserve">authentication microservice to be used as a dependency </w:t>
-      </w:r>
-      <w:r>
-        <w:rPr>
-          <w:b w:val="0"/>
-          <w:sz w:val="22"/>
-          <w:szCs w:val="22"/>
-        </w:rPr>
-        <w:t>from</w:t>
-      </w:r>
-      <w:r>
-        <w:rPr>
-          <w:b w:val="0"/>
-          <w:sz w:val="22"/>
-          <w:szCs w:val="22"/>
-        </w:rPr>
-        <w:t xml:space="preserve"> an internal </w:t>
-      </w:r>
-      <w:r>
-        <w:rPr>
-          <w:b w:val="0"/>
-          <w:sz w:val="22"/>
-          <w:szCs w:val="22"/>
-        </w:rPr>
-        <w:t>A</w:t>
-      </w:r>
-      <w:r>
-        <w:rPr>
-          <w:b w:val="0"/>
-          <w:sz w:val="22"/>
-          <w:szCs w:val="22"/>
-        </w:rPr>
-        <w:t>rtifactory</w:t>
+        <w:t>authentication microservice</w:t>
       </w:r>
     </w:p>
     <w:p>
@@ -1568,23 +1230,71 @@
           <w:sz w:val="22"/>
           <w:szCs w:val="22"/>
         </w:rPr>
-        <w:t xml:space="preserve">Developed and improved </w:t>
-      </w:r>
-      <w:r>
-        <w:rPr>
-          <w:b w:val="0"/>
-          <w:sz w:val="22"/>
-          <w:szCs w:val="22"/>
-        </w:rPr>
-        <w:t xml:space="preserve">a </w:t>
-      </w:r>
-      <w:r>
-        <w:rPr>
-          <w:b w:val="0"/>
-          <w:sz w:val="22"/>
-          <w:szCs w:val="22"/>
-        </w:rPr>
-        <w:t>centralized data lake that holds datasets across Intel to accelerate data analysis solution</w:t>
+        <w:t xml:space="preserve">Designed and implemented </w:t>
+      </w:r>
+      <w:r>
+        <w:rPr>
+          <w:b w:val="0"/>
+          <w:sz w:val="22"/>
+          <w:szCs w:val="22"/>
+        </w:rPr>
+        <w:t>centralized data lake</w:t>
+      </w:r>
+      <w:r>
+        <w:rPr>
+          <w:b w:val="0"/>
+          <w:sz w:val="22"/>
+          <w:szCs w:val="22"/>
+        </w:rPr>
+        <w:t xml:space="preserve"> </w:t>
+      </w:r>
+      <w:r>
+        <w:rPr>
+          <w:b w:val="0"/>
+          <w:sz w:val="22"/>
+          <w:szCs w:val="22"/>
+        </w:rPr>
+        <w:t>to store</w:t>
+      </w:r>
+      <w:r>
+        <w:rPr>
+          <w:b w:val="0"/>
+          <w:sz w:val="22"/>
+          <w:szCs w:val="22"/>
+        </w:rPr>
+        <w:t xml:space="preserve"> </w:t>
+      </w:r>
+      <w:r>
+        <w:rPr>
+          <w:b w:val="0"/>
+          <w:sz w:val="22"/>
+          <w:szCs w:val="22"/>
+        </w:rPr>
+        <w:t>Petabytes of data</w:t>
+      </w:r>
+      <w:r>
+        <w:rPr>
+          <w:b w:val="0"/>
+          <w:sz w:val="22"/>
+          <w:szCs w:val="22"/>
+        </w:rPr>
+        <w:t xml:space="preserve"> from </w:t>
+      </w:r>
+      <w:r>
+        <w:rPr>
+          <w:b w:val="0"/>
+          <w:sz w:val="22"/>
+          <w:szCs w:val="22"/>
+        </w:rPr>
+        <w:t>diverse</w:t>
+      </w:r>
+      <w:r>
+        <w:rPr>
+          <w:b w:val="0"/>
+          <w:sz w:val="22"/>
+          <w:szCs w:val="22"/>
+        </w:rPr>
+        <w:t xml:space="preserve"> sources</w:t>
       </w:r>
     </w:p>
     <w:p>
@@ -1632,7 +1342,15 @@
           <w:sz w:val="22"/>
           <w:szCs w:val="22"/>
         </w:rPr>
-        <w:t xml:space="preserve">between different systems </w:t>
+        <w:t xml:space="preserve">across </w:t>
+      </w:r>
+      <w:r>
+        <w:rPr>
+          <w:b w:val="0"/>
+          <w:sz w:val="22"/>
+          <w:szCs w:val="22"/>
+        </w:rPr>
+        <w:t xml:space="preserve">systems </w:t>
       </w:r>
       <w:r>
         <w:rPr>
@@ -1681,7 +1399,7 @@
       </w:r>
       <w:r>
         <w:rPr>
-          <w:b w:val="0"/>
+          <w:bCs w:val="0"/>
           <w:sz w:val="22"/>
           <w:szCs w:val="22"/>
         </w:rPr>
@@ -1690,7 +1408,7 @@
       <w:proofErr w:type="spellStart"/>
       <w:r>
         <w:rPr>
-          <w:b w:val="0"/>
+          <w:bCs w:val="0"/>
           <w:sz w:val="22"/>
           <w:szCs w:val="22"/>
         </w:rPr>
@@ -1748,7 +1466,7 @@
       </w:r>
       <w:r>
         <w:rPr>
-          <w:bCs w:val="0"/>
+          <w:b w:val="0"/>
           <w:sz w:val="22"/>
           <w:szCs w:val="22"/>
         </w:rPr>
@@ -1916,7 +1634,15 @@
           <w:sz w:val="22"/>
           <w:szCs w:val="22"/>
         </w:rPr>
-        <w:t>Full Stack Developer</w:t>
+        <w:t xml:space="preserve">Full Stack </w:t>
+      </w:r>
+      <w:r>
+        <w:rPr>
+          <w:b w:val="0"/>
+          <w:sz w:val="22"/>
+          <w:szCs w:val="22"/>
+        </w:rPr>
+        <w:t>Engineer</w:t>
       </w:r>
     </w:p>
     <w:p>
@@ -2007,14 +1733,6 @@
         </w:rPr>
         <w:t>sign-ups and sign-ins with AWS Cognito</w:t>
       </w:r>
-      <w:r>
-        <w:rPr>
-          <w:b w:val="0"/>
-          <w:sz w:val="22"/>
-          <w:szCs w:val="22"/>
-        </w:rPr>
-        <w:t>.</w:t>
-      </w:r>
     </w:p>
     <w:p>
       <w:pPr>
@@ -2038,7 +1756,7 @@
           <w:sz w:val="22"/>
           <w:szCs w:val="22"/>
         </w:rPr>
-        <w:t>Lead</w:t>
+        <w:t>Led</w:t>
       </w:r>
       <w:r>
         <w:rPr>
@@ -2054,55 +1772,31 @@
           <w:sz w:val="22"/>
           <w:szCs w:val="22"/>
         </w:rPr>
-        <w:t xml:space="preserve">and </w:t>
-      </w:r>
-      <w:r>
-        <w:rPr>
-          <w:b w:val="0"/>
-          <w:sz w:val="22"/>
-          <w:szCs w:val="22"/>
-        </w:rPr>
-        <w:t>trained</w:t>
-      </w:r>
-      <w:r>
-        <w:rPr>
-          <w:b w:val="0"/>
-          <w:sz w:val="22"/>
-          <w:szCs w:val="22"/>
-        </w:rPr>
-        <w:t xml:space="preserve"> a team of interns, contract workers and </w:t>
-      </w:r>
-      <w:r>
-        <w:rPr>
-          <w:b w:val="0"/>
-          <w:sz w:val="22"/>
-          <w:szCs w:val="22"/>
-        </w:rPr>
-        <w:t>staff members</w:t>
-      </w:r>
-      <w:r>
-        <w:rPr>
-          <w:b w:val="0"/>
-          <w:sz w:val="22"/>
-          <w:szCs w:val="22"/>
-        </w:rPr>
-        <w:t xml:space="preserve"> </w:t>
-      </w:r>
-      <w:r>
-        <w:rPr>
-          <w:b w:val="0"/>
-          <w:sz w:val="22"/>
-          <w:szCs w:val="22"/>
-        </w:rPr>
-        <w:t>on how to make minor updates and changes</w:t>
-      </w:r>
-      <w:r>
-        <w:rPr>
-          <w:b w:val="0"/>
-          <w:sz w:val="22"/>
-          <w:szCs w:val="22"/>
-        </w:rPr>
-        <w:t>.</w:t>
+        <w:t xml:space="preserve">a team of interns, contract workers and </w:t>
+      </w:r>
+      <w:r>
+        <w:rPr>
+          <w:b w:val="0"/>
+          <w:sz w:val="22"/>
+          <w:szCs w:val="22"/>
+        </w:rPr>
+        <w:t xml:space="preserve">Intel engineers </w:t>
+      </w:r>
+      <w:r>
+        <w:rPr>
+          <w:b w:val="0"/>
+          <w:sz w:val="22"/>
+          <w:szCs w:val="22"/>
+        </w:rPr>
+        <w:t xml:space="preserve">on </w:t>
+      </w:r>
+      <w:r>
+        <w:rPr>
+          <w:b w:val="0"/>
+          <w:sz w:val="22"/>
+          <w:szCs w:val="22"/>
+        </w:rPr>
+        <w:t>different aspects of the project</w:t>
       </w:r>
     </w:p>
     <w:p>
@@ -2126,50 +1820,11 @@
           <w:sz w:val="22"/>
           <w:szCs w:val="22"/>
         </w:rPr>
-        <w:t xml:space="preserve">Successfully </w:t>
-      </w:r>
-      <w:r>
-        <w:rPr>
-          <w:b w:val="0"/>
-          <w:sz w:val="22"/>
-          <w:szCs w:val="22"/>
-        </w:rPr>
-        <w:t xml:space="preserve">released the </w:t>
-      </w:r>
-      <w:r>
-        <w:rPr>
-          <w:b w:val="0"/>
-          <w:sz w:val="22"/>
-          <w:szCs w:val="22"/>
-        </w:rPr>
-        <w:t>product</w:t>
-      </w:r>
-      <w:r>
-        <w:rPr>
-          <w:b w:val="0"/>
-          <w:sz w:val="22"/>
-          <w:szCs w:val="22"/>
-        </w:rPr>
-        <w:t xml:space="preserve"> before </w:t>
-      </w:r>
-      <w:r>
-        <w:rPr>
-          <w:b w:val="0"/>
-          <w:sz w:val="22"/>
-          <w:szCs w:val="22"/>
-        </w:rPr>
-        <w:t xml:space="preserve">due date </w:t>
-      </w:r>
-      <w:r>
-        <w:rPr>
-          <w:b w:val="0"/>
-          <w:sz w:val="22"/>
-          <w:szCs w:val="22"/>
-        </w:rPr>
-        <w:t xml:space="preserve">and accommodated </w:t>
-      </w:r>
-      <w:r>
-        <w:rPr>
+        <w:t xml:space="preserve">Met an aggressive due date for product release accommodating </w:t>
+      </w:r>
+      <w:r>
+        <w:rPr>
+          <w:bCs w:val="0"/>
           <w:sz w:val="22"/>
           <w:szCs w:val="22"/>
         </w:rPr>
@@ -2181,31 +1836,7 @@
           <w:sz w:val="22"/>
           <w:szCs w:val="22"/>
         </w:rPr>
-        <w:t xml:space="preserve"> </w:t>
-      </w:r>
-      <w:r>
-        <w:rPr>
-          <w:b w:val="0"/>
-          <w:sz w:val="22"/>
-          <w:szCs w:val="22"/>
-        </w:rPr>
-        <w:t xml:space="preserve">in scope </w:t>
-      </w:r>
-      <w:r>
-        <w:rPr>
-          <w:b w:val="0"/>
-          <w:sz w:val="22"/>
-          <w:szCs w:val="22"/>
-        </w:rPr>
-        <w:t>during iteration</w:t>
-      </w:r>
-      <w:r>
-        <w:rPr>
-          <w:b w:val="0"/>
-          <w:sz w:val="22"/>
-          <w:szCs w:val="22"/>
-        </w:rPr>
-        <w:t>.</w:t>
+        <w:t xml:space="preserve"> in scope</w:t>
       </w:r>
     </w:p>
     <w:p>
@@ -2260,7 +1891,7 @@
           <w:sz w:val="22"/>
           <w:szCs w:val="22"/>
         </w:rPr>
-        <w:t xml:space="preserve"> Rest APIs and Infrastructure</w:t>
+        <w:t xml:space="preserve"> Rest API and Infrastructure</w:t>
       </w:r>
       <w:r>
         <w:rPr>
@@ -2375,7 +2006,15 @@
           <w:sz w:val="22"/>
           <w:szCs w:val="22"/>
         </w:rPr>
-        <w:t>Software Developer</w:t>
+        <w:t xml:space="preserve">Software </w:t>
+      </w:r>
+      <w:r>
+        <w:rPr>
+          <w:b w:val="0"/>
+          <w:sz w:val="22"/>
+          <w:szCs w:val="22"/>
+        </w:rPr>
+        <w:t>Engineer</w:t>
       </w:r>
     </w:p>
     <w:p>
@@ -2400,7 +2039,31 @@
           <w:sz w:val="22"/>
           <w:szCs w:val="22"/>
         </w:rPr>
-        <w:t xml:space="preserve">Developed API’s in Java and Python to facilitate </w:t>
+        <w:t>Designed and implemented</w:t>
+      </w:r>
+      <w:r>
+        <w:rPr>
+          <w:b w:val="0"/>
+          <w:sz w:val="22"/>
+          <w:szCs w:val="22"/>
+        </w:rPr>
+        <w:t xml:space="preserve"> API</w:t>
+      </w:r>
+      <w:r>
+        <w:rPr>
+          <w:b w:val="0"/>
+          <w:sz w:val="22"/>
+          <w:szCs w:val="22"/>
+        </w:rPr>
+        <w:t>s</w:t>
+      </w:r>
+      <w:r>
+        <w:rPr>
+          <w:b w:val="0"/>
+          <w:sz w:val="22"/>
+          <w:szCs w:val="22"/>
+        </w:rPr>
+        <w:t xml:space="preserve"> in Java and Python to facilitate </w:t>
       </w:r>
       <w:r>
         <w:rPr>
@@ -2441,7 +2104,23 @@
           <w:sz w:val="22"/>
           <w:szCs w:val="22"/>
         </w:rPr>
-        <w:t xml:space="preserve">nabling concurrency and </w:t>
+        <w:t>nabl</w:t>
+      </w:r>
+      <w:r>
+        <w:rPr>
+          <w:b w:val="0"/>
+          <w:sz w:val="22"/>
+          <w:szCs w:val="22"/>
+        </w:rPr>
+        <w:t>ed</w:t>
+      </w:r>
+      <w:r>
+        <w:rPr>
+          <w:b w:val="0"/>
+          <w:sz w:val="22"/>
+          <w:szCs w:val="22"/>
+        </w:rPr>
+        <w:t xml:space="preserve"> concurrency and </w:t>
       </w:r>
       <w:r>
         <w:rPr>
@@ -2514,15 +2193,23 @@
           <w:sz w:val="22"/>
           <w:szCs w:val="22"/>
         </w:rPr>
-        <w:t>A</w:t>
-      </w:r>
-      <w:r>
-        <w:rPr>
-          <w:b w:val="0"/>
-          <w:sz w:val="22"/>
-          <w:szCs w:val="22"/>
-        </w:rPr>
-        <w:t>utomated the process of conventional installation by creating a pipeline using</w:t>
+        <w:t>Automated</w:t>
+      </w:r>
+      <w:r>
+        <w:rPr>
+          <w:b w:val="0"/>
+          <w:sz w:val="22"/>
+          <w:szCs w:val="22"/>
+        </w:rPr>
+        <w:t xml:space="preserve"> product installation with a high-quality pipeline using </w:t>
+      </w:r>
+      <w:r>
+        <w:rPr>
+          <w:b w:val="0"/>
+          <w:sz w:val="22"/>
+          <w:szCs w:val="22"/>
+        </w:rPr>
+        <w:t>Ansible, Docker, Docker Swarm and Bash scripting</w:t>
       </w:r>
       <w:r>
         <w:rPr>
@@ -2538,23 +2225,15 @@
           <w:sz w:val="22"/>
           <w:szCs w:val="22"/>
         </w:rPr>
-        <w:t>Ansible, Docker, Docker Swarm and Bash scripting</w:t>
-      </w:r>
-      <w:r>
-        <w:rPr>
-          <w:b w:val="0"/>
-          <w:sz w:val="22"/>
-          <w:szCs w:val="22"/>
-        </w:rPr>
-        <w:t xml:space="preserve"> which reduced the</w:t>
-      </w:r>
-      <w:r>
-        <w:rPr>
-          <w:b w:val="0"/>
-          <w:sz w:val="22"/>
-          <w:szCs w:val="22"/>
-        </w:rPr>
-        <w:t xml:space="preserve"> installation time </w:t>
+        <w:t xml:space="preserve">that reduced </w:t>
+      </w:r>
+      <w:r>
+        <w:rPr>
+          <w:b w:val="0"/>
+          <w:sz w:val="22"/>
+          <w:szCs w:val="22"/>
+        </w:rPr>
+        <w:t xml:space="preserve">installation time </w:t>
       </w:r>
       <w:r>
         <w:rPr>
@@ -2570,14 +2249,6 @@
           <w:szCs w:val="22"/>
         </w:rPr>
         <w:t>50%</w:t>
-      </w:r>
-      <w:r>
-        <w:rPr>
-          <w:b w:val="0"/>
-          <w:sz w:val="22"/>
-          <w:szCs w:val="22"/>
-        </w:rPr>
-        <w:t xml:space="preserve"> and removed any margin of human error</w:t>
       </w:r>
     </w:p>
     <w:p>
@@ -2610,21 +2281,14 @@
           <w:sz w:val="22"/>
           <w:szCs w:val="22"/>
         </w:rPr>
-        <w:t>Cary, North Carolina</w:t>
-      </w:r>
-      <w:r>
-        <w:rPr>
-          <w:sz w:val="22"/>
-          <w:szCs w:val="22"/>
-        </w:rPr>
-        <w:t xml:space="preserve">, </w:t>
-      </w:r>
-      <w:r>
-        <w:rPr>
-          <w:sz w:val="22"/>
-          <w:szCs w:val="22"/>
-        </w:rPr>
-        <w:t>SDE Summer Intern</w:t>
+        <w:t xml:space="preserve">Software Engineering </w:t>
+      </w:r>
+      <w:r>
+        <w:rPr>
+          <w:sz w:val="22"/>
+          <w:szCs w:val="22"/>
+        </w:rPr>
+        <w:t>Summer Intern</w:t>
       </w:r>
       <w:r>
         <w:rPr>
@@ -2747,15 +2411,47 @@
           <w:sz w:val="22"/>
           <w:szCs w:val="22"/>
         </w:rPr>
-        <w:t>D</w:t>
-      </w:r>
-      <w:r>
-        <w:rPr>
-          <w:b w:val="0"/>
-          <w:sz w:val="22"/>
-          <w:szCs w:val="22"/>
-        </w:rPr>
-        <w:t>eveloped</w:t>
+        <w:t xml:space="preserve">Engineered </w:t>
+      </w:r>
+      <w:r>
+        <w:rPr>
+          <w:b w:val="0"/>
+          <w:sz w:val="22"/>
+          <w:szCs w:val="22"/>
+        </w:rPr>
+        <w:t>Intel Saffron</w:t>
+      </w:r>
+      <w:r>
+        <w:rPr>
+          <w:b w:val="0"/>
+          <w:sz w:val="22"/>
+          <w:szCs w:val="22"/>
+        </w:rPr>
+        <w:t>’s</w:t>
+      </w:r>
+      <w:r>
+        <w:rPr>
+          <w:b w:val="0"/>
+          <w:sz w:val="22"/>
+          <w:szCs w:val="22"/>
+        </w:rPr>
+        <w:t xml:space="preserve"> Java REST </w:t>
+      </w:r>
+      <w:r>
+        <w:rPr>
+          <w:b w:val="0"/>
+          <w:sz w:val="22"/>
+          <w:szCs w:val="22"/>
+        </w:rPr>
+        <w:t>API</w:t>
+      </w:r>
+      <w:r>
+        <w:rPr>
+          <w:b w:val="0"/>
+          <w:sz w:val="22"/>
+          <w:szCs w:val="22"/>
+        </w:rPr>
+        <w:t>,</w:t>
       </w:r>
       <w:r>
         <w:rPr>
@@ -2771,39 +2467,15 @@
           <w:sz w:val="22"/>
           <w:szCs w:val="22"/>
         </w:rPr>
-        <w:t>Intel Saffron</w:t>
-      </w:r>
-      <w:r>
-        <w:rPr>
-          <w:b w:val="0"/>
-          <w:sz w:val="22"/>
-          <w:szCs w:val="22"/>
-        </w:rPr>
-        <w:t>’s</w:t>
-      </w:r>
-      <w:r>
-        <w:rPr>
-          <w:b w:val="0"/>
-          <w:sz w:val="22"/>
-          <w:szCs w:val="22"/>
-        </w:rPr>
-        <w:t xml:space="preserve"> Java REST </w:t>
-      </w:r>
-      <w:r>
-        <w:rPr>
-          <w:b w:val="0"/>
-          <w:sz w:val="22"/>
-          <w:szCs w:val="22"/>
-        </w:rPr>
-        <w:t>API</w:t>
-      </w:r>
-      <w:r>
-        <w:rPr>
-          <w:b w:val="0"/>
-          <w:sz w:val="22"/>
-          <w:szCs w:val="22"/>
-        </w:rPr>
-        <w:t>,</w:t>
+        <w:t xml:space="preserve">encapsulating unique security protocols and complex </w:t>
+      </w:r>
+      <w:r>
+        <w:rPr>
+          <w:b w:val="0"/>
+          <w:sz w:val="22"/>
+          <w:szCs w:val="22"/>
+        </w:rPr>
+        <w:t>classification</w:t>
       </w:r>
       <w:r>
         <w:rPr>
@@ -2819,55 +2491,15 @@
           <w:sz w:val="22"/>
           <w:szCs w:val="22"/>
         </w:rPr>
-        <w:t>encapsulating unique security protocols and complex API</w:t>
-      </w:r>
-      <w:r>
-        <w:rPr>
-          <w:b w:val="0"/>
-          <w:sz w:val="22"/>
-          <w:szCs w:val="22"/>
-        </w:rPr>
-        <w:t xml:space="preserve"> classification</w:t>
-      </w:r>
-      <w:r>
-        <w:rPr>
-          <w:b w:val="0"/>
-          <w:sz w:val="22"/>
-          <w:szCs w:val="22"/>
-        </w:rPr>
-        <w:t xml:space="preserve"> </w:t>
-      </w:r>
-      <w:r>
-        <w:rPr>
-          <w:b w:val="0"/>
-          <w:sz w:val="22"/>
-          <w:szCs w:val="22"/>
-        </w:rPr>
-        <w:t xml:space="preserve">and recommendation, </w:t>
-      </w:r>
-      <w:r>
-        <w:rPr>
-          <w:b w:val="0"/>
-          <w:sz w:val="22"/>
-          <w:szCs w:val="22"/>
-        </w:rPr>
-        <w:t xml:space="preserve">leveraging </w:t>
-      </w:r>
-      <w:r>
-        <w:rPr>
-          <w:b w:val="0"/>
-          <w:sz w:val="22"/>
-          <w:szCs w:val="22"/>
-        </w:rPr>
-        <w:t xml:space="preserve">an </w:t>
-      </w:r>
-      <w:r>
-        <w:rPr>
-          <w:b w:val="0"/>
-          <w:sz w:val="22"/>
-          <w:szCs w:val="22"/>
-        </w:rPr>
-        <w:t>AI product and reducing the time to POC’s</w:t>
+        <w:t>and recommendation</w:t>
+      </w:r>
+      <w:r>
+        <w:rPr>
+          <w:b w:val="0"/>
+          <w:sz w:val="22"/>
+          <w:szCs w:val="22"/>
+        </w:rPr>
+        <w:t xml:space="preserve"> APIs</w:t>
       </w:r>
       <w:r>
         <w:rPr>
@@ -2877,38 +2509,37 @@
         </w:rPr>
         <w:t>.</w:t>
       </w:r>
-    </w:p>
-    <w:p>
-      <w:pPr>
-        <w:pStyle w:val="Heading2"/>
-        <w:numPr>
-          <w:ilvl w:val="0"/>
-          <w:numId w:val="6"/>
-        </w:numPr>
-        <w:spacing w:before="0"/>
-        <w:ind w:left="270" w:hanging="180"/>
-        <w:jc w:val="both"/>
-        <w:rPr>
-          <w:b w:val="0"/>
-          <w:sz w:val="22"/>
-          <w:szCs w:val="22"/>
-        </w:rPr>
-      </w:pPr>
-      <w:r>
-        <w:rPr>
-          <w:b w:val="0"/>
-          <w:sz w:val="22"/>
-          <w:szCs w:val="22"/>
-        </w:rPr>
-        <w:t>The tool e</w:t>
-      </w:r>
-      <w:r>
-        <w:rPr>
-          <w:b w:val="0"/>
-          <w:sz w:val="22"/>
-          <w:szCs w:val="22"/>
-        </w:rPr>
-        <w:t xml:space="preserve">nabled 10x faster API calls and provided simpler and easy to use rest API calls for </w:t>
+      <w:r>
+        <w:rPr>
+          <w:b w:val="0"/>
+          <w:sz w:val="22"/>
+          <w:szCs w:val="22"/>
+        </w:rPr>
+        <w:t xml:space="preserve"> E</w:t>
+      </w:r>
+      <w:r>
+        <w:rPr>
+          <w:b w:val="0"/>
+          <w:sz w:val="22"/>
+          <w:szCs w:val="22"/>
+        </w:rPr>
+        <w:t xml:space="preserve">nabled </w:t>
+      </w:r>
+      <w:r>
+        <w:rPr>
+          <w:bCs w:val="0"/>
+          <w:sz w:val="22"/>
+          <w:szCs w:val="22"/>
+        </w:rPr>
+        <w:t>10x faster API calls</w:t>
+      </w:r>
+      <w:r>
+        <w:rPr>
+          <w:b w:val="0"/>
+          <w:sz w:val="22"/>
+          <w:szCs w:val="22"/>
+        </w:rPr>
+        <w:t xml:space="preserve"> for </w:t>
       </w:r>
       <w:r>
         <w:rPr>
@@ -2992,7 +2623,7 @@
       <w:r>
         <w:t xml:space="preserve">                                      </w:t>
       </w:r>
-      <w:hyperlink r:id="rId12" w:history="1">
+      <w:hyperlink r:id="rId18" w:history="1">
         <w:r>
           <w:rPr>
             <w:rStyle w:val="Hyperlink"/>
@@ -3026,7 +2657,10 @@
         <w:t>portfolio/website</w:t>
       </w:r>
       <w:r>
-        <w:t xml:space="preserve"> hosted on </w:t>
+        <w:t xml:space="preserve"> </w:t>
+      </w:r>
+      <w:r>
+        <w:t xml:space="preserve">hosted on </w:t>
       </w:r>
       <w:r>
         <w:t>GitHub</w:t>
@@ -3074,7 +2708,7 @@
         <w:tab/>
         <w:t xml:space="preserve">     </w:t>
       </w:r>
-      <w:hyperlink r:id="rId13" w:history="1">
+      <w:hyperlink r:id="rId19" w:history="1">
         <w:r>
           <w:rPr>
             <w:rStyle w:val="Hyperlink"/>
@@ -3109,7 +2743,10 @@
         <w:jc w:val="both"/>
       </w:pPr>
       <w:r>
-        <w:t xml:space="preserve">Developed serverless restful webservices with </w:t>
+        <w:t>Engineered</w:t>
+      </w:r>
+      <w:r>
+        <w:t xml:space="preserve"> serverless restful webservices with </w:t>
       </w:r>
       <w:r>
         <w:t>Lambda function</w:t>
@@ -3140,6 +2777,299 @@
       </w:r>
       <w:r>
         <w:t xml:space="preserve"> database</w:t>
+      </w:r>
+    </w:p>
+    <w:p>
+      <w:pPr>
+        <w:pBdr>
+          <w:bottom w:val="single" w:sz="6" w:space="1" w:color="auto"/>
+        </w:pBdr>
+        <w:spacing w:before="120"/>
+        <w:rPr>
+          <w:b/>
+          <w:bCs/>
+          <w:smallCaps/>
+          <w:sz w:val="24"/>
+          <w:szCs w:val="24"/>
+        </w:rPr>
+      </w:pPr>
+      <w:r>
+        <w:rPr>
+          <w:b/>
+          <w:bCs/>
+          <w:smallCaps/>
+          <w:sz w:val="24"/>
+          <w:szCs w:val="24"/>
+        </w:rPr>
+        <w:t>Education</w:t>
+      </w:r>
+    </w:p>
+    <w:p>
+      <w:pPr>
+        <w:tabs>
+          <w:tab w:val="left" w:pos="326"/>
+        </w:tabs>
+        <w:rPr>
+          <w:b/>
+        </w:rPr>
+        <w:sectPr>
+          <w:type w:val="continuous"/>
+          <w:pgSz w:w="11910" w:h="16840"/>
+          <w:pgMar w:top="540" w:right="570" w:bottom="630" w:left="540" w:header="250" w:footer="720" w:gutter="0"/>
+          <w:cols w:space="720"/>
+        </w:sectPr>
+      </w:pPr>
+    </w:p>
+    <w:p>
+      <w:pPr>
+        <w:tabs>
+          <w:tab w:val="left" w:pos="326"/>
+        </w:tabs>
+        <w:rPr>
+          <w:b/>
+        </w:rPr>
+      </w:pPr>
+      <w:r>
+        <w:rPr>
+          <w:b/>
+        </w:rPr>
+        <w:t>North Carolina</w:t>
+      </w:r>
+      <w:r>
+        <w:rPr>
+          <w:b/>
+          <w:spacing w:val="-9"/>
+        </w:rPr>
+        <w:t xml:space="preserve"> </w:t>
+      </w:r>
+      <w:r>
+        <w:rPr>
+          <w:b/>
+        </w:rPr>
+        <w:t>State</w:t>
+      </w:r>
+      <w:r>
+        <w:rPr>
+          <w:b/>
+          <w:spacing w:val="-5"/>
+        </w:rPr>
+        <w:t xml:space="preserve"> </w:t>
+      </w:r>
+      <w:r>
+        <w:rPr>
+          <w:b/>
+        </w:rPr>
+        <w:t>University, Raleigh,</w:t>
+      </w:r>
+      <w:r>
+        <w:rPr>
+          <w:b/>
+          <w:spacing w:val="-8"/>
+        </w:rPr>
+        <w:t xml:space="preserve"> </w:t>
+      </w:r>
+      <w:r>
+        <w:rPr>
+          <w:b/>
+        </w:rPr>
+        <w:t>NC, USA</w:t>
+      </w:r>
+    </w:p>
+    <w:p>
+      <w:pPr>
+        <w:tabs>
+          <w:tab w:val="left" w:pos="326"/>
+        </w:tabs>
+        <w:jc w:val="right"/>
+        <w:rPr>
+          <w:rFonts w:ascii="Symbol"/>
+          <w:b/>
+        </w:rPr>
+      </w:pPr>
+      <w:r>
+        <w:rPr>
+          <w:b/>
+        </w:rPr>
+        <w:tab/>
+      </w:r>
+      <w:r>
+        <w:rPr>
+          <w:b/>
+        </w:rPr>
+        <w:t>August 2016 – December 2017</w:t>
+      </w:r>
+    </w:p>
+    <w:p>
+      <w:pPr>
+        <w:tabs>
+          <w:tab w:val="left" w:pos="326"/>
+        </w:tabs>
+        <w:jc w:val="right"/>
+        <w:sectPr>
+          <w:type w:val="continuous"/>
+          <w:pgSz w:w="11910" w:h="16840"/>
+          <w:pgMar w:top="540" w:right="570" w:bottom="630" w:left="540" w:header="250" w:footer="720" w:gutter="0"/>
+          <w:cols w:num="2" w:space="720"/>
+        </w:sectPr>
+      </w:pPr>
+    </w:p>
+    <w:p>
+      <w:pPr>
+        <w:tabs>
+          <w:tab w:val="left" w:pos="326"/>
+        </w:tabs>
+        <w:rPr>
+          <w:rFonts w:ascii="Symbol"/>
+          <w:b/>
+        </w:rPr>
+      </w:pPr>
+      <w:r>
+        <w:t>MS in Computer Science</w:t>
+      </w:r>
+      <w:r>
+        <w:tab/>
+      </w:r>
+      <w:r>
+        <w:tab/>
+      </w:r>
+      <w:r>
+        <w:tab/>
+      </w:r>
+      <w:r>
+        <w:tab/>
+      </w:r>
+      <w:r>
+        <w:tab/>
+      </w:r>
+      <w:r>
+        <w:tab/>
+      </w:r>
+      <w:r>
+        <w:tab/>
+      </w:r>
+      <w:r>
+        <w:tab/>
+        <w:t xml:space="preserve"> </w:t>
+      </w:r>
+    </w:p>
+    <w:p>
+      <w:pPr>
+        <w:spacing w:before="60"/>
+        <w:rPr>
+          <w:b/>
+        </w:rPr>
+        <w:sectPr>
+          <w:type w:val="continuous"/>
+          <w:pgSz w:w="11910" w:h="16840"/>
+          <w:pgMar w:top="540" w:right="570" w:bottom="630" w:left="540" w:header="250" w:footer="720" w:gutter="0"/>
+          <w:cols w:space="720"/>
+        </w:sectPr>
+      </w:pPr>
+    </w:p>
+    <w:p>
+      <w:pPr>
+        <w:spacing w:before="60"/>
+        <w:rPr>
+          <w:b/>
+        </w:rPr>
+      </w:pPr>
+      <w:r>
+        <w:rPr>
+          <w:b/>
+        </w:rPr>
+        <w:t>Jamia</w:t>
+      </w:r>
+      <w:r>
+        <w:rPr>
+          <w:b/>
+          <w:spacing w:val="-3"/>
+        </w:rPr>
+        <w:t xml:space="preserve"> </w:t>
+      </w:r>
+      <w:proofErr w:type="spellStart"/>
+      <w:r>
+        <w:rPr>
+          <w:b/>
+        </w:rPr>
+        <w:t>Millia</w:t>
+      </w:r>
+      <w:proofErr w:type="spellEnd"/>
+      <w:r>
+        <w:rPr>
+          <w:b/>
+          <w:spacing w:val="-1"/>
+        </w:rPr>
+        <w:t xml:space="preserve"> </w:t>
+      </w:r>
+      <w:r>
+        <w:rPr>
+          <w:b/>
+        </w:rPr>
+        <w:t>University, New Delhi,</w:t>
+      </w:r>
+      <w:r>
+        <w:rPr>
+          <w:b/>
+          <w:spacing w:val="-3"/>
+        </w:rPr>
+        <w:t xml:space="preserve"> </w:t>
+      </w:r>
+      <w:r>
+        <w:rPr>
+          <w:b/>
+        </w:rPr>
+        <w:t>India</w:t>
+      </w:r>
+    </w:p>
+    <w:p>
+      <w:pPr>
+        <w:jc w:val="right"/>
+        <w:rPr>
+          <w:b/>
+        </w:rPr>
+      </w:pPr>
+      <w:r>
+        <w:rPr>
+          <w:b/>
+        </w:rPr>
+        <w:t>June 2012 – July 2016</w:t>
+      </w:r>
+    </w:p>
+    <w:p>
+      <w:pPr>
+        <w:spacing w:before="60"/>
+        <w:rPr>
+          <w:b/>
+        </w:rPr>
+        <w:sectPr>
+          <w:type w:val="continuous"/>
+          <w:pgSz w:w="11910" w:h="16840"/>
+          <w:pgMar w:top="540" w:right="570" w:bottom="630" w:left="540" w:header="250" w:footer="720" w:gutter="0"/>
+          <w:cols w:num="2" w:space="720"/>
+        </w:sectPr>
+      </w:pPr>
+    </w:p>
+    <w:p>
+      <w:pPr>
+        <w:rPr>
+          <w:b/>
+        </w:rPr>
+      </w:pPr>
+      <w:r>
+        <w:t>Bachelor of Technology in Electronics and Communication Engineering</w:t>
+      </w:r>
+      <w:r>
+        <w:tab/>
+      </w:r>
+      <w:r>
+        <w:tab/>
+      </w:r>
+      <w:r>
+        <w:tab/>
+      </w:r>
+      <w:r>
+        <w:tab/>
+        <w:t xml:space="preserve">   </w:t>
       </w:r>
     </w:p>
     <w:p>
@@ -3185,6 +3115,38 @@
       </w:pPr>
       <w:r>
         <w:rPr>
+          <w:bCs w:val="0"/>
+          <w:sz w:val="22"/>
+          <w:szCs w:val="22"/>
+        </w:rPr>
+        <w:t>Board member</w:t>
+      </w:r>
+      <w:r>
+        <w:rPr>
+          <w:b w:val="0"/>
+          <w:sz w:val="22"/>
+          <w:szCs w:val="22"/>
+        </w:rPr>
+        <w:t xml:space="preserve"> of multiple </w:t>
+      </w:r>
+      <w:r>
+        <w:rPr>
+          <w:b w:val="0"/>
+          <w:sz w:val="22"/>
+          <w:szCs w:val="22"/>
+        </w:rPr>
+        <w:t xml:space="preserve">Employee Resource Groups </w:t>
+      </w:r>
+      <w:r>
+        <w:rPr>
+          <w:b w:val="0"/>
+          <w:sz w:val="22"/>
+          <w:szCs w:val="22"/>
+        </w:rPr>
+        <w:t xml:space="preserve">at Intel. </w:t>
+      </w:r>
+      <w:r>
+        <w:rPr>
           <w:b w:val="0"/>
           <w:sz w:val="22"/>
           <w:szCs w:val="22"/>
@@ -3205,31 +3167,7 @@
           <w:sz w:val="22"/>
           <w:szCs w:val="22"/>
         </w:rPr>
-        <w:t xml:space="preserve">events </w:t>
-      </w:r>
-      <w:r>
-        <w:rPr>
-          <w:b w:val="0"/>
-          <w:sz w:val="22"/>
-          <w:szCs w:val="22"/>
-        </w:rPr>
-        <w:t xml:space="preserve">at Intel and </w:t>
-      </w:r>
-      <w:r>
-        <w:rPr>
-          <w:b w:val="0"/>
-          <w:sz w:val="22"/>
-          <w:szCs w:val="22"/>
-        </w:rPr>
-        <w:t xml:space="preserve">was board member of </w:t>
-      </w:r>
-      <w:r>
-        <w:rPr>
-          <w:b w:val="0"/>
-          <w:sz w:val="22"/>
-          <w:szCs w:val="22"/>
-        </w:rPr>
-        <w:t>multiple Employee Resource Groups</w:t>
+        <w:t>events</w:t>
       </w:r>
     </w:p>
     <w:p>
@@ -3250,19 +3188,19 @@
       </w:pPr>
       <w:r>
         <w:rPr>
-          <w:b w:val="0"/>
-          <w:sz w:val="22"/>
-          <w:szCs w:val="22"/>
-        </w:rPr>
-        <w:t xml:space="preserve">Served as the </w:t>
-      </w:r>
-      <w:r>
-        <w:rPr>
-          <w:b w:val="0"/>
-          <w:sz w:val="22"/>
-          <w:szCs w:val="22"/>
-        </w:rPr>
-        <w:t>President of IEEE JMI Student Branch and IEEE JMI Computer Society (2015-2016)</w:t>
+          <w:bCs w:val="0"/>
+          <w:sz w:val="22"/>
+          <w:szCs w:val="22"/>
+        </w:rPr>
+        <w:t>President</w:t>
+      </w:r>
+      <w:r>
+        <w:rPr>
+          <w:b w:val="0"/>
+          <w:sz w:val="22"/>
+          <w:szCs w:val="22"/>
+        </w:rPr>
+        <w:t xml:space="preserve"> of IEEE JMI Student Branch and IEEE JMI Computer Society (2015-2016)</w:t>
       </w:r>
     </w:p>
     <w:sectPr>
@@ -3297,6 +3235,36 @@
 </w:endnotes>
 </file>
 
+<file path=word/footer1.xml><?xml version="1.0" encoding="utf-8"?>
+<w:ftr xmlns:wpc="http://schemas.microsoft.com/office/word/2010/wordprocessingCanvas" xmlns:cx="http://schemas.microsoft.com/office/drawing/2014/chartex" xmlns:cx1="http://schemas.microsoft.com/office/drawing/2015/9/8/chartex" xmlns:cx2="http://schemas.microsoft.com/office/drawing/2015/10/21/chartex" xmlns:cx3="http://schemas.microsoft.com/office/drawing/2016/5/9/chartex" xmlns:cx4="http://schemas.microsoft.com/office/drawing/2016/5/10/chartex" xmlns:cx5="http://schemas.microsoft.com/office/drawing/2016/5/11/chartex" xmlns:cx6="http://schemas.microsoft.com/office/drawing/2016/5/12/chartex" xmlns:cx7="http://schemas.microsoft.com/office/drawing/2016/5/13/chartex" xmlns:cx8="http://schemas.microsoft.com/office/drawing/2016/5/14/chartex" xmlns:mc="http://schemas.openxmlformats.org/markup-compatibility/2006" xmlns:aink="http://schemas.microsoft.com/office/drawing/2016/ink" xmlns:am3d="http://schemas.microsoft.com/office/drawing/2017/model3d" xmlns:o="urn:schemas-microsoft-com:office:office" xmlns:r="http://schemas.openxmlformats.org/officeDocument/2006/relationships" xmlns:m="http://schemas.openxmlformats.org/officeDocument/2006/math" xmlns:v="urn:schemas-microsoft-com:vml" xmlns:wp14="http://schemas.microsoft.com/office/word/2010/wordprocessingDrawing" xmlns:wp="http://schemas.openxmlformats.org/drawingml/2006/wordprocessingDrawing" xmlns:w10="urn:schemas-microsoft-com:office:word" xmlns:w="http://schemas.openxmlformats.org/wordprocessingml/2006/main" xmlns:w14="http://schemas.microsoft.com/office/word/2010/wordml" xmlns:w15="http://schemas.microsoft.com/office/word/2012/wordml" xmlns:w16cex="http://schemas.microsoft.com/office/word/2018/wordml/cex" xmlns:w16cid="http://schemas.microsoft.com/office/word/2016/wordml/cid" xmlns:w16="http://schemas.microsoft.com/office/word/2018/wordml" xmlns:w16se="http://schemas.microsoft.com/office/word/2015/wordml/symex" xmlns:wpg="http://schemas.microsoft.com/office/word/2010/wordprocessingGroup" xmlns:wpi="http://schemas.microsoft.com/office/word/2010/wordprocessingInk" xmlns:wne="http://schemas.microsoft.com/office/word/2006/wordml" xmlns:wps="http://schemas.microsoft.com/office/word/2010/wordprocessingShape" mc:Ignorable="w14 w15 w16se w16cid w16 w16cex wp14">
+  <w:p>
+    <w:pPr>
+      <w:pStyle w:val="Footer"/>
+    </w:pPr>
+  </w:p>
+</w:ftr>
+</file>
+
+<file path=word/footer2.xml><?xml version="1.0" encoding="utf-8"?>
+<w:ftr xmlns:wpc="http://schemas.microsoft.com/office/word/2010/wordprocessingCanvas" xmlns:cx="http://schemas.microsoft.com/office/drawing/2014/chartex" xmlns:cx1="http://schemas.microsoft.com/office/drawing/2015/9/8/chartex" xmlns:cx2="http://schemas.microsoft.com/office/drawing/2015/10/21/chartex" xmlns:cx3="http://schemas.microsoft.com/office/drawing/2016/5/9/chartex" xmlns:cx4="http://schemas.microsoft.com/office/drawing/2016/5/10/chartex" xmlns:cx5="http://schemas.microsoft.com/office/drawing/2016/5/11/chartex" xmlns:cx6="http://schemas.microsoft.com/office/drawing/2016/5/12/chartex" xmlns:cx7="http://schemas.microsoft.com/office/drawing/2016/5/13/chartex" xmlns:cx8="http://schemas.microsoft.com/office/drawing/2016/5/14/chartex" xmlns:mc="http://schemas.openxmlformats.org/markup-compatibility/2006" xmlns:aink="http://schemas.microsoft.com/office/drawing/2016/ink" xmlns:am3d="http://schemas.microsoft.com/office/drawing/2017/model3d" xmlns:o="urn:schemas-microsoft-com:office:office" xmlns:r="http://schemas.openxmlformats.org/officeDocument/2006/relationships" xmlns:m="http://schemas.openxmlformats.org/officeDocument/2006/math" xmlns:v="urn:schemas-microsoft-com:vml" xmlns:wp14="http://schemas.microsoft.com/office/word/2010/wordprocessingDrawing" xmlns:wp="http://schemas.openxmlformats.org/drawingml/2006/wordprocessingDrawing" xmlns:w10="urn:schemas-microsoft-com:office:word" xmlns:w="http://schemas.openxmlformats.org/wordprocessingml/2006/main" xmlns:w14="http://schemas.microsoft.com/office/word/2010/wordml" xmlns:w15="http://schemas.microsoft.com/office/word/2012/wordml" xmlns:w16cex="http://schemas.microsoft.com/office/word/2018/wordml/cex" xmlns:w16cid="http://schemas.microsoft.com/office/word/2016/wordml/cid" xmlns:w16="http://schemas.microsoft.com/office/word/2018/wordml" xmlns:w16se="http://schemas.microsoft.com/office/word/2015/wordml/symex" xmlns:wpg="http://schemas.microsoft.com/office/word/2010/wordprocessingGroup" xmlns:wpi="http://schemas.microsoft.com/office/word/2010/wordprocessingInk" xmlns:wne="http://schemas.microsoft.com/office/word/2006/wordml" xmlns:wps="http://schemas.microsoft.com/office/word/2010/wordprocessingShape" mc:Ignorable="w14 w15 w16se w16cid w16 w16cex wp14">
+  <w:p>
+    <w:pPr>
+      <w:pStyle w:val="Footer"/>
+    </w:pPr>
+  </w:p>
+</w:ftr>
+</file>
+
+<file path=word/footer3.xml><?xml version="1.0" encoding="utf-8"?>
+<w:ftr xmlns:wpc="http://schemas.microsoft.com/office/word/2010/wordprocessingCanvas" xmlns:cx="http://schemas.microsoft.com/office/drawing/2014/chartex" xmlns:cx1="http://schemas.microsoft.com/office/drawing/2015/9/8/chartex" xmlns:cx2="http://schemas.microsoft.com/office/drawing/2015/10/21/chartex" xmlns:cx3="http://schemas.microsoft.com/office/drawing/2016/5/9/chartex" xmlns:cx4="http://schemas.microsoft.com/office/drawing/2016/5/10/chartex" xmlns:cx5="http://schemas.microsoft.com/office/drawing/2016/5/11/chartex" xmlns:cx6="http://schemas.microsoft.com/office/drawing/2016/5/12/chartex" xmlns:cx7="http://schemas.microsoft.com/office/drawing/2016/5/13/chartex" xmlns:cx8="http://schemas.microsoft.com/office/drawing/2016/5/14/chartex" xmlns:mc="http://schemas.openxmlformats.org/markup-compatibility/2006" xmlns:aink="http://schemas.microsoft.com/office/drawing/2016/ink" xmlns:am3d="http://schemas.microsoft.com/office/drawing/2017/model3d" xmlns:o="urn:schemas-microsoft-com:office:office" xmlns:r="http://schemas.openxmlformats.org/officeDocument/2006/relationships" xmlns:m="http://schemas.openxmlformats.org/officeDocument/2006/math" xmlns:v="urn:schemas-microsoft-com:vml" xmlns:wp14="http://schemas.microsoft.com/office/word/2010/wordprocessingDrawing" xmlns:wp="http://schemas.openxmlformats.org/drawingml/2006/wordprocessingDrawing" xmlns:w10="urn:schemas-microsoft-com:office:word" xmlns:w="http://schemas.openxmlformats.org/wordprocessingml/2006/main" xmlns:w14="http://schemas.microsoft.com/office/word/2010/wordml" xmlns:w15="http://schemas.microsoft.com/office/word/2012/wordml" xmlns:w16cex="http://schemas.microsoft.com/office/word/2018/wordml/cex" xmlns:w16cid="http://schemas.microsoft.com/office/word/2016/wordml/cid" xmlns:w16="http://schemas.microsoft.com/office/word/2018/wordml" xmlns:w16se="http://schemas.microsoft.com/office/word/2015/wordml/symex" xmlns:wpg="http://schemas.microsoft.com/office/word/2010/wordprocessingGroup" xmlns:wpi="http://schemas.microsoft.com/office/word/2010/wordprocessingInk" xmlns:wne="http://schemas.microsoft.com/office/word/2006/wordml" xmlns:wps="http://schemas.microsoft.com/office/word/2010/wordprocessingShape" mc:Ignorable="w14 w15 w16se w16cid w16 w16cex wp14">
+  <w:p>
+    <w:pPr>
+      <w:pStyle w:val="Footer"/>
+    </w:pPr>
+  </w:p>
+</w:ftr>
+</file>
+
 <file path=word/footnotes.xml><?xml version="1.0" encoding="utf-8"?>
 <w:footnotes xmlns:wpc="http://schemas.microsoft.com/office/word/2010/wordprocessingCanvas" xmlns:cx="http://schemas.microsoft.com/office/drawing/2014/chartex" xmlns:cx1="http://schemas.microsoft.com/office/drawing/2015/9/8/chartex" xmlns:cx2="http://schemas.microsoft.com/office/drawing/2015/10/21/chartex" xmlns:cx3="http://schemas.microsoft.com/office/drawing/2016/5/9/chartex" xmlns:cx4="http://schemas.microsoft.com/office/drawing/2016/5/10/chartex" xmlns:cx5="http://schemas.microsoft.com/office/drawing/2016/5/11/chartex" xmlns:cx6="http://schemas.microsoft.com/office/drawing/2016/5/12/chartex" xmlns:cx7="http://schemas.microsoft.com/office/drawing/2016/5/13/chartex" xmlns:cx8="http://schemas.microsoft.com/office/drawing/2016/5/14/chartex" xmlns:mc="http://schemas.openxmlformats.org/markup-compatibility/2006" xmlns:aink="http://schemas.microsoft.com/office/drawing/2016/ink" xmlns:am3d="http://schemas.microsoft.com/office/drawing/2017/model3d" xmlns:o="urn:schemas-microsoft-com:office:office" xmlns:r="http://schemas.openxmlformats.org/officeDocument/2006/relationships" xmlns:m="http://schemas.openxmlformats.org/officeDocument/2006/math" xmlns:v="urn:schemas-microsoft-com:vml" xmlns:wp14="http://schemas.microsoft.com/office/word/2010/wordprocessingDrawing" xmlns:wp="http://schemas.openxmlformats.org/drawingml/2006/wordprocessingDrawing" xmlns:w10="urn:schemas-microsoft-com:office:word" xmlns:w="http://schemas.openxmlformats.org/wordprocessingml/2006/main" xmlns:w14="http://schemas.microsoft.com/office/word/2010/wordml" xmlns:w15="http://schemas.microsoft.com/office/word/2012/wordml" xmlns:w16cex="http://schemas.microsoft.com/office/word/2018/wordml/cex" xmlns:w16cid="http://schemas.microsoft.com/office/word/2016/wordml/cid" xmlns:w16="http://schemas.microsoft.com/office/word/2018/wordml" xmlns:w16se="http://schemas.microsoft.com/office/word/2015/wordml/symex" xmlns:wpg="http://schemas.microsoft.com/office/word/2010/wordprocessingGroup" xmlns:wpi="http://schemas.microsoft.com/office/word/2010/wordprocessingInk" xmlns:wne="http://schemas.microsoft.com/office/word/2006/wordml" xmlns:wps="http://schemas.microsoft.com/office/word/2010/wordprocessingShape" mc:Ignorable="w14 w15 w16se w16cid w16 w16cex wp14">
   <w:footnote w:type="separator" w:id="-1">
@@ -3317,6 +3285,36 @@
     <w:p/>
   </w:footnote>
 </w:footnotes>
+</file>
+
+<file path=word/header1.xml><?xml version="1.0" encoding="utf-8"?>
+<w:hdr xmlns:wpc="http://schemas.microsoft.com/office/word/2010/wordprocessingCanvas" xmlns:cx="http://schemas.microsoft.com/office/drawing/2014/chartex" xmlns:cx1="http://schemas.microsoft.com/office/drawing/2015/9/8/chartex" xmlns:cx2="http://schemas.microsoft.com/office/drawing/2015/10/21/chartex" xmlns:cx3="http://schemas.microsoft.com/office/drawing/2016/5/9/chartex" xmlns:cx4="http://schemas.microsoft.com/office/drawing/2016/5/10/chartex" xmlns:cx5="http://schemas.microsoft.com/office/drawing/2016/5/11/chartex" xmlns:cx6="http://schemas.microsoft.com/office/drawing/2016/5/12/chartex" xmlns:cx7="http://schemas.microsoft.com/office/drawing/2016/5/13/chartex" xmlns:cx8="http://schemas.microsoft.com/office/drawing/2016/5/14/chartex" xmlns:mc="http://schemas.openxmlformats.org/markup-compatibility/2006" xmlns:aink="http://schemas.microsoft.com/office/drawing/2016/ink" xmlns:am3d="http://schemas.microsoft.com/office/drawing/2017/model3d" xmlns:o="urn:schemas-microsoft-com:office:office" xmlns:r="http://schemas.openxmlformats.org/officeDocument/2006/relationships" xmlns:m="http://schemas.openxmlformats.org/officeDocument/2006/math" xmlns:v="urn:schemas-microsoft-com:vml" xmlns:wp14="http://schemas.microsoft.com/office/word/2010/wordprocessingDrawing" xmlns:wp="http://schemas.openxmlformats.org/drawingml/2006/wordprocessingDrawing" xmlns:w10="urn:schemas-microsoft-com:office:word" xmlns:w="http://schemas.openxmlformats.org/wordprocessingml/2006/main" xmlns:w14="http://schemas.microsoft.com/office/word/2010/wordml" xmlns:w15="http://schemas.microsoft.com/office/word/2012/wordml" xmlns:w16cex="http://schemas.microsoft.com/office/word/2018/wordml/cex" xmlns:w16cid="http://schemas.microsoft.com/office/word/2016/wordml/cid" xmlns:w16="http://schemas.microsoft.com/office/word/2018/wordml" xmlns:w16se="http://schemas.microsoft.com/office/word/2015/wordml/symex" xmlns:wpg="http://schemas.microsoft.com/office/word/2010/wordprocessingGroup" xmlns:wpi="http://schemas.microsoft.com/office/word/2010/wordprocessingInk" xmlns:wne="http://schemas.microsoft.com/office/word/2006/wordml" xmlns:wps="http://schemas.microsoft.com/office/word/2010/wordprocessingShape" mc:Ignorable="w14 w15 w16se w16cid w16 w16cex wp14">
+  <w:p>
+    <w:pPr>
+      <w:pStyle w:val="Header"/>
+    </w:pPr>
+  </w:p>
+</w:hdr>
+</file>
+
+<file path=word/header2.xml><?xml version="1.0" encoding="utf-8"?>
+<w:hdr xmlns:wpc="http://schemas.microsoft.com/office/word/2010/wordprocessingCanvas" xmlns:cx="http://schemas.microsoft.com/office/drawing/2014/chartex" xmlns:cx1="http://schemas.microsoft.com/office/drawing/2015/9/8/chartex" xmlns:cx2="http://schemas.microsoft.com/office/drawing/2015/10/21/chartex" xmlns:cx3="http://schemas.microsoft.com/office/drawing/2016/5/9/chartex" xmlns:cx4="http://schemas.microsoft.com/office/drawing/2016/5/10/chartex" xmlns:cx5="http://schemas.microsoft.com/office/drawing/2016/5/11/chartex" xmlns:cx6="http://schemas.microsoft.com/office/drawing/2016/5/12/chartex" xmlns:cx7="http://schemas.microsoft.com/office/drawing/2016/5/13/chartex" xmlns:cx8="http://schemas.microsoft.com/office/drawing/2016/5/14/chartex" xmlns:mc="http://schemas.openxmlformats.org/markup-compatibility/2006" xmlns:aink="http://schemas.microsoft.com/office/drawing/2016/ink" xmlns:am3d="http://schemas.microsoft.com/office/drawing/2017/model3d" xmlns:o="urn:schemas-microsoft-com:office:office" xmlns:r="http://schemas.openxmlformats.org/officeDocument/2006/relationships" xmlns:m="http://schemas.openxmlformats.org/officeDocument/2006/math" xmlns:v="urn:schemas-microsoft-com:vml" xmlns:wp14="http://schemas.microsoft.com/office/word/2010/wordprocessingDrawing" xmlns:wp="http://schemas.openxmlformats.org/drawingml/2006/wordprocessingDrawing" xmlns:w10="urn:schemas-microsoft-com:office:word" xmlns:w="http://schemas.openxmlformats.org/wordprocessingml/2006/main" xmlns:w14="http://schemas.microsoft.com/office/word/2010/wordml" xmlns:w15="http://schemas.microsoft.com/office/word/2012/wordml" xmlns:w16cex="http://schemas.microsoft.com/office/word/2018/wordml/cex" xmlns:w16cid="http://schemas.microsoft.com/office/word/2016/wordml/cid" xmlns:w16="http://schemas.microsoft.com/office/word/2018/wordml" xmlns:w16se="http://schemas.microsoft.com/office/word/2015/wordml/symex" xmlns:wpg="http://schemas.microsoft.com/office/word/2010/wordprocessingGroup" xmlns:wpi="http://schemas.microsoft.com/office/word/2010/wordprocessingInk" xmlns:wne="http://schemas.microsoft.com/office/word/2006/wordml" xmlns:wps="http://schemas.microsoft.com/office/word/2010/wordprocessingShape" mc:Ignorable="w14 w15 w16se w16cid w16 w16cex wp14">
+  <w:p>
+    <w:pPr>
+      <w:pStyle w:val="Header"/>
+    </w:pPr>
+  </w:p>
+</w:hdr>
+</file>
+
+<file path=word/header3.xml><?xml version="1.0" encoding="utf-8"?>
+<w:hdr xmlns:wpc="http://schemas.microsoft.com/office/word/2010/wordprocessingCanvas" xmlns:cx="http://schemas.microsoft.com/office/drawing/2014/chartex" xmlns:cx1="http://schemas.microsoft.com/office/drawing/2015/9/8/chartex" xmlns:cx2="http://schemas.microsoft.com/office/drawing/2015/10/21/chartex" xmlns:cx3="http://schemas.microsoft.com/office/drawing/2016/5/9/chartex" xmlns:cx4="http://schemas.microsoft.com/office/drawing/2016/5/10/chartex" xmlns:cx5="http://schemas.microsoft.com/office/drawing/2016/5/11/chartex" xmlns:cx6="http://schemas.microsoft.com/office/drawing/2016/5/12/chartex" xmlns:cx7="http://schemas.microsoft.com/office/drawing/2016/5/13/chartex" xmlns:cx8="http://schemas.microsoft.com/office/drawing/2016/5/14/chartex" xmlns:mc="http://schemas.openxmlformats.org/markup-compatibility/2006" xmlns:aink="http://schemas.microsoft.com/office/drawing/2016/ink" xmlns:am3d="http://schemas.microsoft.com/office/drawing/2017/model3d" xmlns:o="urn:schemas-microsoft-com:office:office" xmlns:r="http://schemas.openxmlformats.org/officeDocument/2006/relationships" xmlns:m="http://schemas.openxmlformats.org/officeDocument/2006/math" xmlns:v="urn:schemas-microsoft-com:vml" xmlns:wp14="http://schemas.microsoft.com/office/word/2010/wordprocessingDrawing" xmlns:wp="http://schemas.openxmlformats.org/drawingml/2006/wordprocessingDrawing" xmlns:w10="urn:schemas-microsoft-com:office:word" xmlns:w="http://schemas.openxmlformats.org/wordprocessingml/2006/main" xmlns:w14="http://schemas.microsoft.com/office/word/2010/wordml" xmlns:w15="http://schemas.microsoft.com/office/word/2012/wordml" xmlns:w16cex="http://schemas.microsoft.com/office/word/2018/wordml/cex" xmlns:w16cid="http://schemas.microsoft.com/office/word/2016/wordml/cid" xmlns:w16="http://schemas.microsoft.com/office/word/2018/wordml" xmlns:w16se="http://schemas.microsoft.com/office/word/2015/wordml/symex" xmlns:wpg="http://schemas.microsoft.com/office/word/2010/wordprocessingGroup" xmlns:wpi="http://schemas.microsoft.com/office/word/2010/wordprocessingInk" xmlns:wne="http://schemas.microsoft.com/office/word/2006/wordml" xmlns:wps="http://schemas.microsoft.com/office/word/2010/wordprocessingShape" mc:Ignorable="w14 w15 w16se w16cid w16 w16cex wp14">
+  <w:p>
+    <w:pPr>
+      <w:pStyle w:val="Header"/>
+    </w:pPr>
+  </w:p>
+</w:hdr>
 </file>
 
 <file path=word/numbering.xml><?xml version="1.0" encoding="utf-8"?>
@@ -4786,6 +4784,7 @@
   <w:style w:type="character" w:default="1" w:styleId="DefaultParagraphFont">
     <w:name w:val="Default Paragraph Font"/>
     <w:uiPriority w:val="1"/>
+    <w:semiHidden/>
     <w:unhideWhenUsed/>
   </w:style>
   <w:style w:type="table" w:default="1" w:styleId="TableNormal">
@@ -5307,15 +5306,6 @@
 </file>
 
 <file path=customXml/item1.xml><?xml version="1.0" encoding="utf-8"?>
-<?mso-contentType ?>
-<FormTemplates xmlns="http://schemas.microsoft.com/sharepoint/v3/contenttype/forms">
-  <Display>DocumentLibraryForm</Display>
-  <Edit>DocumentLibraryForm</Edit>
-  <New>DocumentLibraryForm</New>
-</FormTemplates>
-</file>
-
-<file path=customXml/item2.xml><?xml version="1.0" encoding="utf-8"?>
 <ct:contentTypeSchema xmlns:ct="http://schemas.microsoft.com/office/2006/metadata/contentType" xmlns:ma="http://schemas.microsoft.com/office/2006/metadata/properties/metaAttributes" ct:_="" ma:_="" ma:contentTypeName="Document" ma:contentTypeID="0x010100C62E9F8080EF9045A3461589C8C739D0" ma:contentTypeVersion="12" ma:contentTypeDescription="Create a new document." ma:contentTypeScope="" ma:versionID="b82a4e0cfbba1a4e0025dcf5a4615212">
   <xsd:schema xmlns:xsd="http://www.w3.org/2001/XMLSchema" xmlns:xs="http://www.w3.org/2001/XMLSchema" xmlns:p="http://schemas.microsoft.com/office/2006/metadata/properties" xmlns:ns3="9237417f-6a90-4707-b345-f61fa45bd513" xmlns:ns4="9a6bc8ff-0751-4fb5-b019-c7731e2305e0" targetNamespace="http://schemas.microsoft.com/office/2006/metadata/properties" ma:root="true" ma:fieldsID="8962f9b60b26a87ae6d308e6e9d5b6bd" ns3:_="" ns4:_="">
     <xsd:import namespace="9237417f-6a90-4707-b345-f61fa45bd513"/>
@@ -5532,21 +5522,22 @@
 </ct:contentTypeSchema>
 </file>
 
-<file path=customXml/item3.xml><?xml version="1.0" encoding="utf-8"?>
+<file path=customXml/item2.xml><?xml version="1.0" encoding="utf-8"?>
 <p:properties xmlns:p="http://schemas.microsoft.com/office/2006/metadata/properties" xmlns:xsi="http://www.w3.org/2001/XMLSchema-instance" xmlns:pc="http://schemas.microsoft.com/office/infopath/2007/PartnerControls">
   <documentManagement/>
 </p:properties>
 </file>
 
-<file path=customXml/itemProps1.xml><?xml version="1.0" encoding="utf-8"?>
-<ds:datastoreItem xmlns:ds="http://schemas.openxmlformats.org/officeDocument/2006/customXml" ds:itemID="{A6C65B34-06ED-41A8-A3F3-05A1F92025D0}">
-  <ds:schemaRefs>
-    <ds:schemaRef ds:uri="http://schemas.microsoft.com/sharepoint/v3/contenttype/forms"/>
-  </ds:schemaRefs>
-</ds:datastoreItem>
+<file path=customXml/item3.xml><?xml version="1.0" encoding="utf-8"?>
+<?mso-contentType ?>
+<FormTemplates xmlns="http://schemas.microsoft.com/sharepoint/v3/contenttype/forms">
+  <Display>DocumentLibraryForm</Display>
+  <Edit>DocumentLibraryForm</Edit>
+  <New>DocumentLibraryForm</New>
+</FormTemplates>
 </file>
 
-<file path=customXml/itemProps2.xml><?xml version="1.0" encoding="utf-8"?>
+<file path=customXml/itemProps1.xml><?xml version="1.0" encoding="utf-8"?>
 <ds:datastoreItem xmlns:ds="http://schemas.openxmlformats.org/officeDocument/2006/customXml" ds:itemID="{2993B305-E746-423D-81B7-32926B0D6054}">
   <ds:schemaRefs>
     <ds:schemaRef ds:uri="http://schemas.microsoft.com/office/2006/metadata/contentType"/>
@@ -5565,11 +5556,19 @@
 </ds:datastoreItem>
 </file>
 
-<file path=customXml/itemProps3.xml><?xml version="1.0" encoding="utf-8"?>
+<file path=customXml/itemProps2.xml><?xml version="1.0" encoding="utf-8"?>
 <ds:datastoreItem xmlns:ds="http://schemas.openxmlformats.org/officeDocument/2006/customXml" ds:itemID="{83F54608-22A7-4AF5-943D-E29461CC7B4C}">
   <ds:schemaRefs>
     <ds:schemaRef ds:uri="http://schemas.microsoft.com/office/2006/metadata/properties"/>
     <ds:schemaRef ds:uri="http://schemas.microsoft.com/office/infopath/2007/PartnerControls"/>
   </ds:schemaRefs>
 </ds:datastoreItem>
+</file>
+
+<file path=customXml/itemProps3.xml><?xml version="1.0" encoding="utf-8"?>
+<ds:datastoreItem xmlns:ds="http://schemas.openxmlformats.org/officeDocument/2006/customXml" ds:itemID="{A6C65B34-06ED-41A8-A3F3-05A1F92025D0}">
+  <ds:schemaRefs>
+    <ds:schemaRef ds:uri="http://schemas.microsoft.com/sharepoint/v3/contenttype/forms"/>
+  </ds:schemaRefs>
+</ds:datastoreItem>
 </file>
</xml_diff>

<commit_message>
Update links in resume
</commit_message>
<xml_diff>
--- a/src/assets/resume/Resume_Vivek_Bhat.docx
+++ b/src/assets/resume/Resume_Vivek_Bhat.docx
@@ -174,38 +174,56 @@
           <w:szCs w:val="20"/>
         </w:rPr>
       </w:pPr>
-      <w:r>
-        <w:rPr>
-          <w:color w:val="000000" w:themeColor="text1"/>
+      <w:hyperlink r:id="rId12" w:history="1">
+        <w:r>
+          <w:rPr>
+            <w:rStyle w:val="Hyperlink"/>
+            <w:color w:val="000000" w:themeColor="text1"/>
+            <w:sz w:val="20"/>
+            <w:szCs w:val="20"/>
+            <w:u w:val="none"/>
+          </w:rPr>
+          <w:t>github.com/vivekbhat</w:t>
+        </w:r>
+      </w:hyperlink>
+    </w:p>
+    <w:p>
+      <w:pPr>
+        <w:ind w:left="274"/>
+        <w:jc w:val="right"/>
+        <w:rPr>
           <w:sz w:val="20"/>
           <w:szCs w:val="20"/>
         </w:rPr>
-        <w:t>github.com/vivekbhat</w:t>
-      </w:r>
-    </w:p>
-    <w:p>
-      <w:pPr>
-        <w:ind w:left="274"/>
-        <w:jc w:val="right"/>
-        <w:rPr>
-          <w:sz w:val="20"/>
-          <w:szCs w:val="20"/>
-        </w:rPr>
         <w:sectPr>
-          <w:headerReference w:type="default" r:id="rId12"/>
+          <w:headerReference w:type="default" r:id="rId13"/>
           <w:type w:val="continuous"/>
           <w:pgSz w:w="11910" w:h="16840"/>
           <w:pgMar w:top="520" w:right="570" w:bottom="630" w:left="540" w:header="250" w:footer="720" w:gutter="0"/>
           <w:cols w:num="2" w:space="720"/>
         </w:sectPr>
       </w:pPr>
-      <w:hyperlink r:id="rId13" w:history="1">
+      <w:hyperlink r:id="rId14" w:history="1">
         <w:r>
           <w:rPr>
             <w:sz w:val="20"/>
             <w:szCs w:val="20"/>
           </w:rPr>
-          <w:t>linkedin.com/in/vivek-bhat</w:t>
+          <w:t>lin</w:t>
+        </w:r>
+        <w:r>
+          <w:rPr>
+            <w:sz w:val="20"/>
+            <w:szCs w:val="20"/>
+          </w:rPr>
+          <w:t>k</w:t>
+        </w:r>
+        <w:r>
+          <w:rPr>
+            <w:sz w:val="20"/>
+            <w:szCs w:val="20"/>
+          </w:rPr>
+          <w:t>edin.com/in/vivek-bhat</w:t>
         </w:r>
       </w:hyperlink>
     </w:p>
@@ -4547,6 +4565,19 @@
 </file>
 
 <file path=customXml/item1.xml><?xml version="1.0" encoding="utf-8"?>
+<?mso-contentType ?>
+<FormTemplates xmlns="http://schemas.microsoft.com/sharepoint/v3/contenttype/forms">
+  <Display>DocumentLibraryForm</Display>
+  <Edit>DocumentLibraryForm</Edit>
+  <New>DocumentLibraryForm</New>
+</FormTemplates>
+</file>
+
+<file path=customXml/item2.xml><?xml version="1.0" encoding="utf-8"?>
+<b:Sources xmlns:b="http://schemas.openxmlformats.org/officeDocument/2006/bibliography" xmlns="http://schemas.openxmlformats.org/officeDocument/2006/bibliography" SelectedStyle="\APASixthEditionOfficeOnline.xsl" StyleName="APA" Version="6"/>
+</file>
+
+<file path=customXml/item3.xml><?xml version="1.0" encoding="utf-8"?>
 <ct:contentTypeSchema xmlns:ct="http://schemas.microsoft.com/office/2006/metadata/contentType" xmlns:ma="http://schemas.microsoft.com/office/2006/metadata/properties/metaAttributes" ct:_="" ma:_="" ma:contentTypeName="Document" ma:contentTypeID="0x010100C62E9F8080EF9045A3461589C8C739D0" ma:contentTypeVersion="12" ma:contentTypeDescription="Create a new document." ma:contentTypeScope="" ma:versionID="b82a4e0cfbba1a4e0025dcf5a4615212">
   <xsd:schema xmlns:xsd="http://www.w3.org/2001/XMLSchema" xmlns:xs="http://www.w3.org/2001/XMLSchema" xmlns:p="http://schemas.microsoft.com/office/2006/metadata/properties" xmlns:ns3="9237417f-6a90-4707-b345-f61fa45bd513" xmlns:ns4="9a6bc8ff-0751-4fb5-b019-c7731e2305e0" targetNamespace="http://schemas.microsoft.com/office/2006/metadata/properties" ma:root="true" ma:fieldsID="8962f9b60b26a87ae6d308e6e9d5b6bd" ns3:_="" ns4:_="">
     <xsd:import namespace="9237417f-6a90-4707-b345-f61fa45bd513"/>
@@ -4763,19 +4794,6 @@
 </ct:contentTypeSchema>
 </file>
 
-<file path=customXml/item2.xml><?xml version="1.0" encoding="utf-8"?>
-<b:Sources xmlns:b="http://schemas.openxmlformats.org/officeDocument/2006/bibliography" xmlns="http://schemas.openxmlformats.org/officeDocument/2006/bibliography" SelectedStyle="\APASixthEditionOfficeOnline.xsl" StyleName="APA" Version="6"/>
-</file>
-
-<file path=customXml/item3.xml><?xml version="1.0" encoding="utf-8"?>
-<?mso-contentType ?>
-<FormTemplates xmlns="http://schemas.microsoft.com/sharepoint/v3/contenttype/forms">
-  <Display>DocumentLibraryForm</Display>
-  <Edit>DocumentLibraryForm</Edit>
-  <New>DocumentLibraryForm</New>
-</FormTemplates>
-</file>
-
 <file path=customXml/item4.xml><?xml version="1.0" encoding="utf-8"?>
 <p:properties xmlns:p="http://schemas.microsoft.com/office/2006/metadata/properties" xmlns:xsi="http://www.w3.org/2001/XMLSchema-instance" xmlns:pc="http://schemas.microsoft.com/office/infopath/2007/PartnerControls">
   <documentManagement/>
@@ -4783,6 +4801,22 @@
 </file>
 
 <file path=customXml/itemProps1.xml><?xml version="1.0" encoding="utf-8"?>
+<ds:datastoreItem xmlns:ds="http://schemas.openxmlformats.org/officeDocument/2006/customXml" ds:itemID="{A6C65B34-06ED-41A8-A3F3-05A1F92025D0}">
+  <ds:schemaRefs>
+    <ds:schemaRef ds:uri="http://schemas.microsoft.com/sharepoint/v3/contenttype/forms"/>
+  </ds:schemaRefs>
+</ds:datastoreItem>
+</file>
+
+<file path=customXml/itemProps2.xml><?xml version="1.0" encoding="utf-8"?>
+<ds:datastoreItem xmlns:ds="http://schemas.openxmlformats.org/officeDocument/2006/customXml" ds:itemID="{CC3DF9CB-EAE3-4358-B00B-AEDD1725FC02}">
+  <ds:schemaRefs>
+    <ds:schemaRef ds:uri="http://schemas.openxmlformats.org/officeDocument/2006/bibliography"/>
+  </ds:schemaRefs>
+</ds:datastoreItem>
+</file>
+
+<file path=customXml/itemProps3.xml><?xml version="1.0" encoding="utf-8"?>
 <ds:datastoreItem xmlns:ds="http://schemas.openxmlformats.org/officeDocument/2006/customXml" ds:itemID="{2993B305-E746-423D-81B7-32926B0D6054}">
   <ds:schemaRefs>
     <ds:schemaRef ds:uri="http://schemas.microsoft.com/office/2006/metadata/contentType"/>
@@ -4801,22 +4835,6 @@
 </ds:datastoreItem>
 </file>
 
-<file path=customXml/itemProps2.xml><?xml version="1.0" encoding="utf-8"?>
-<ds:datastoreItem xmlns:ds="http://schemas.openxmlformats.org/officeDocument/2006/customXml" ds:itemID="{CC3DF9CB-EAE3-4358-B00B-AEDD1725FC02}">
-  <ds:schemaRefs>
-    <ds:schemaRef ds:uri="http://schemas.openxmlformats.org/officeDocument/2006/bibliography"/>
-  </ds:schemaRefs>
-</ds:datastoreItem>
-</file>
-
-<file path=customXml/itemProps3.xml><?xml version="1.0" encoding="utf-8"?>
-<ds:datastoreItem xmlns:ds="http://schemas.openxmlformats.org/officeDocument/2006/customXml" ds:itemID="{A6C65B34-06ED-41A8-A3F3-05A1F92025D0}">
-  <ds:schemaRefs>
-    <ds:schemaRef ds:uri="http://schemas.microsoft.com/sharepoint/v3/contenttype/forms"/>
-  </ds:schemaRefs>
-</ds:datastoreItem>
-</file>
-
 <file path=customXml/itemProps4.xml><?xml version="1.0" encoding="utf-8"?>
 <ds:datastoreItem xmlns:ds="http://schemas.openxmlformats.org/officeDocument/2006/customXml" ds:itemID="{83F54608-22A7-4AF5-943D-E29461CC7B4C}">
   <ds:schemaRefs>

</xml_diff>